<commit_message>
debut css + requête api
</commit_message>
<xml_diff>
--- a/journalDev/JournalDev.docx
+++ b/journalDev/JournalDev.docx
@@ -20,6 +20,38 @@
     <w:p>
       <w:r>
         <w:t>-création journal de dev.</w:t>
+      </w:r>
+    </w:p>
+    <w:p>
+      <w:r>
+        <w:t>-Début html/css page index.</w:t>
+      </w:r>
+    </w:p>
+    <w:p/>
+    <w:p>
+      <w:r>
+        <w:t>07/03/2023 :</w:t>
+      </w:r>
+    </w:p>
+    <w:p>
+      <w:r>
+        <w:t>-html  page index</w:t>
+      </w:r>
+    </w:p>
+    <w:p>
+      <w:r>
+        <w:t>-css page index</w:t>
+      </w:r>
+    </w:p>
+    <w:p/>
+    <w:p>
+      <w:r>
+        <w:t>13/03/2023 :</w:t>
+      </w:r>
+    </w:p>
+    <w:p>
+      <w:r>
+        <w:t>-début code go</w:t>
       </w:r>
     </w:p>
     <w:sectPr>

</xml_diff>

<commit_message>
journal de dev et modification read me
</commit_message>
<xml_diff>
--- a/journalDev/JournalDev.docx
+++ b/journalDev/JournalDev.docx
@@ -3,44 +3,91 @@
 <w:document xmlns:wpc="http://schemas.microsoft.com/office/word/2010/wordprocessingCanvas" xmlns:cx="http://schemas.microsoft.com/office/drawing/2014/chartex" xmlns:cx1="http://schemas.microsoft.com/office/drawing/2015/9/8/chartex" xmlns:cx2="http://schemas.microsoft.com/office/drawing/2015/10/21/chartex" xmlns:cx3="http://schemas.microsoft.com/office/drawing/2016/5/9/chartex" xmlns:cx4="http://schemas.microsoft.com/office/drawing/2016/5/10/chartex" xmlns:cx5="http://schemas.microsoft.com/office/drawing/2016/5/11/chartex" xmlns:cx6="http://schemas.microsoft.com/office/drawing/2016/5/12/chartex" xmlns:cx7="http://schemas.microsoft.com/office/drawing/2016/5/13/chartex" xmlns:cx8="http://schemas.microsoft.com/office/drawing/2016/5/14/chartex" xmlns:mc="http://schemas.openxmlformats.org/markup-compatibility/2006" xmlns:aink="http://schemas.microsoft.com/office/drawing/2016/ink" xmlns:am3d="http://schemas.microsoft.com/office/drawing/2017/model3d" xmlns:o="urn:schemas-microsoft-com:office:office" xmlns:oel="http://schemas.microsoft.com/office/2019/extlst" xmlns:r="http://schemas.openxmlformats.org/officeDocument/2006/relationships" xmlns:m="http://schemas.openxmlformats.org/officeDocument/2006/math" xmlns:v="urn:schemas-microsoft-com:vml" xmlns:wp14="http://schemas.microsoft.com/office/word/2010/wordprocessingDrawing" xmlns:wp="http://schemas.openxmlformats.org/drawingml/2006/wordprocessingDrawing" xmlns:w10="urn:schemas-microsoft-com:office:word" xmlns:w="http://schemas.openxmlformats.org/wordprocessingml/2006/main" xmlns:w14="http://schemas.microsoft.com/office/word/2010/wordml" xmlns:w15="http://schemas.microsoft.com/office/word/2012/wordml" xmlns:w16cex="http://schemas.microsoft.com/office/word/2018/wordml/cex" xmlns:w16cid="http://schemas.microsoft.com/office/word/2016/wordml/cid" xmlns:w16="http://schemas.microsoft.com/office/word/2018/wordml" xmlns:w16sdtdh="http://schemas.microsoft.com/office/word/2020/wordml/sdtdatahash" xmlns:w16se="http://schemas.microsoft.com/office/word/2015/wordml/symex" xmlns:wpg="http://schemas.microsoft.com/office/word/2010/wordprocessingGroup" xmlns:wpi="http://schemas.microsoft.com/office/word/2010/wordprocessingInk" xmlns:wne="http://schemas.microsoft.com/office/word/2006/wordml" xmlns:wps="http://schemas.microsoft.com/office/word/2010/wordprocessingShape" mc:Ignorable="w14 w15 w16se w16cid w16 w16cex w16sdtdh wp14">
   <w:body>
     <w:p>
+      <w:pPr>
+        <w:pStyle w:val="Titre1"/>
+        <w:rPr>
+          <w:sz w:val="72"/>
+          <w:szCs w:val="72"/>
+        </w:rPr>
+      </w:pPr>
+      <w:r>
+        <w:rPr>
+          <w:sz w:val="72"/>
+          <w:szCs w:val="72"/>
+        </w:rPr>
+        <w:t xml:space="preserve">Journal de développeur </w:t>
+      </w:r>
+    </w:p>
+    <w:p/>
+    <w:p>
       <w:r>
         <w:t>06/03/2023 :</w:t>
       </w:r>
     </w:p>
     <w:p>
       <w:r>
-        <w:t>-Création du git.</w:t>
-      </w:r>
-    </w:p>
-    <w:p>
-      <w:r>
-        <w:t>-création des différents fichiers et gestion de l’arborescence.</w:t>
-      </w:r>
-    </w:p>
-    <w:p>
-      <w:r>
-        <w:t>-création journal de dev.</w:t>
-      </w:r>
-    </w:p>
-    <w:p>
-      <w:r>
-        <w:t>-Début html/css page index.</w:t>
-      </w:r>
-    </w:p>
-    <w:p/>
-    <w:p>
+        <w:t>En première étape j’ai créé mon répot git, j’ai ensuite créé les différents dossiers dans lesquels je rangerais mes fichiers. J’ai ensuite commencé la rédaction de ce journal.</w:t>
+      </w:r>
+      <w:r>
+        <w:t xml:space="preserve"> Pour finir j’ai passé le reste du temps à penser au design de ma page index et je l’ai commencé au début de l’après-midi.</w:t>
+      </w:r>
+    </w:p>
+    <w:p>
+      <w:r>
+        <w:t>Problème</w:t>
+      </w:r>
+      <w:r>
+        <w:t>s</w:t>
+      </w:r>
+      <w:r>
+        <w:t xml:space="preserve"> rencontré</w:t>
+      </w:r>
+      <w:r>
+        <w:t>s</w:t>
+      </w:r>
+      <w:r>
+        <w:t> :</w:t>
+      </w:r>
+    </w:p>
+    <w:p>
+      <w:r>
+        <w:t>Aucun pour le moment.</w:t>
+      </w:r>
+    </w:p>
+    <w:p/>
+    <w:p>
+      <w:r>
+        <w:t xml:space="preserve"> </w:t>
+      </w:r>
       <w:r>
         <w:t>07/03/2023 :</w:t>
       </w:r>
     </w:p>
     <w:p>
       <w:r>
-        <w:t>-html  page index</w:t>
-      </w:r>
-    </w:p>
-    <w:p>
-      <w:r>
-        <w:t>-css page index</w:t>
+        <w:t>J’ai passé la première partie de la journée à finaliser ma page index. Dans la deuxième partie j’ai essayé de comprendre comment fonctionne l’api que j’ai choisi.</w:t>
+      </w:r>
+    </w:p>
+    <w:p>
+      <w:r>
+        <w:t>Problème</w:t>
+      </w:r>
+      <w:r>
+        <w:t>s</w:t>
+      </w:r>
+      <w:r>
+        <w:t xml:space="preserve"> rencontré</w:t>
+      </w:r>
+      <w:r>
+        <w:t>s</w:t>
+      </w:r>
+      <w:r>
+        <w:t> :</w:t>
+      </w:r>
+    </w:p>
+    <w:p>
+      <w:r>
+        <w:t>J’ai du mal à comprendre comment récupérer les données de l’api</w:t>
       </w:r>
     </w:p>
     <w:p/>
@@ -51,9 +98,137 @@
     </w:p>
     <w:p>
       <w:r>
-        <w:t>-début code go</w:t>
-      </w:r>
-    </w:p>
+        <w:t>Tout le travail de la journée se concentre sur récupérer les informations de l’api via le go.</w:t>
+      </w:r>
+    </w:p>
+    <w:p>
+      <w:r>
+        <w:t>Problèmes rencontrés :</w:t>
+      </w:r>
+    </w:p>
+    <w:p>
+      <w:r>
+        <w:t>Même problème que cité précédemment.</w:t>
+      </w:r>
+    </w:p>
+    <w:p/>
+    <w:p/>
+    <w:p>
+      <w:r>
+        <w:t>14/03/2023 :</w:t>
+      </w:r>
+    </w:p>
+    <w:p>
+      <w:r>
+        <w:t xml:space="preserve">Récupération des données de l’api </w:t>
+      </w:r>
+      <w:r>
+        <w:t>réussie</w:t>
+      </w:r>
+      <w:r>
+        <w:t xml:space="preserve">.  </w:t>
+      </w:r>
+      <w:r>
+        <w:t>Affichage des différents personnages, codes de la requête pour afficher un personnage quand on rentre son nom ou une partie de son nom.</w:t>
+      </w:r>
+    </w:p>
+    <w:p>
+      <w:r>
+        <w:t>Problèmes rencontrés :</w:t>
+      </w:r>
+    </w:p>
+    <w:p>
+      <w:r>
+        <w:t>Beaucoup de temps perdu</w:t>
+      </w:r>
+      <w:r>
+        <w:t xml:space="preserve"> en essayant d’afficher les données de l’api</w:t>
+      </w:r>
+      <w:r>
+        <w:t>.</w:t>
+      </w:r>
+    </w:p>
+    <w:p>
+      <w:r>
+        <w:t xml:space="preserve"> </w:t>
+      </w:r>
+    </w:p>
+    <w:p>
+      <w:r>
+        <w:t>18/03/2023 :</w:t>
+      </w:r>
+    </w:p>
+    <w:p>
+      <w:r>
+        <w:t>Finalisation du css su</w:t>
+      </w:r>
+      <w:r>
+        <w:t>r la page requête et amélioration du go.</w:t>
+      </w:r>
+    </w:p>
+    <w:p>
+      <w:r>
+        <w:t>19 </w:t>
+      </w:r>
+      <w:r>
+        <w:t>/03/2023</w:t>
+      </w:r>
+      <w:r>
+        <w:t xml:space="preserve"> </w:t>
+      </w:r>
+      <w:r>
+        <w:t>:</w:t>
+      </w:r>
+    </w:p>
+    <w:p>
+      <w:r>
+        <w:t>Tentative d’afficher une nouvelle p</w:t>
+      </w:r>
+      <w:r>
+        <w:t xml:space="preserve">age quand on clic sur la carte d’un personnage. </w:t>
+      </w:r>
+    </w:p>
+    <w:p>
+      <w:r>
+        <w:lastRenderedPageBreak/>
+        <w:t xml:space="preserve">Problèmes rencontrés : </w:t>
+      </w:r>
+    </w:p>
+    <w:p>
+      <w:r>
+        <w:t xml:space="preserve">Manque de temps et plus complexe que je le pensé </w:t>
+      </w:r>
+    </w:p>
+    <w:p>
+      <w:r>
+        <w:t>20</w:t>
+      </w:r>
+      <w:r>
+        <w:t>/03/2023</w:t>
+      </w:r>
+      <w:r>
+        <w:t> :</w:t>
+      </w:r>
+    </w:p>
+    <w:p>
+      <w:r>
+        <w:t xml:space="preserve">Rédaction read me </w:t>
+      </w:r>
+      <w:r>
+        <w:t>et finalisation du journal de développement. Essaie d’implémenter le clic sur les cartes pour afficher une nouvelle page avec les données de la carte.</w:t>
+      </w:r>
+    </w:p>
+    <w:p/>
+    <w:p/>
+    <w:p/>
+    <w:p/>
+    <w:p/>
+    <w:p/>
+    <w:p/>
+    <w:p/>
+    <w:p/>
+    <w:p/>
+    <w:p/>
     <w:sectPr>
       <w:pgSz w:w="11906" w:h="16838"/>
       <w:pgMar w:top="1417" w:right="1417" w:bottom="1417" w:left="1417" w:header="708" w:footer="708" w:gutter="0"/>
@@ -464,6 +639,28 @@
   <w:style w:type="paragraph" w:default="1" w:styleId="Normal">
     <w:name w:val="Normal"/>
     <w:qFormat/>
+    <w:rsid w:val="0007078F"/>
+  </w:style>
+  <w:style w:type="paragraph" w:styleId="Titre1">
+    <w:name w:val="heading 1"/>
+    <w:basedOn w:val="Normal"/>
+    <w:next w:val="Normal"/>
+    <w:link w:val="Titre1Car"/>
+    <w:uiPriority w:val="9"/>
+    <w:qFormat/>
+    <w:rsid w:val="00CA7299"/>
+    <w:pPr>
+      <w:keepNext/>
+      <w:keepLines/>
+      <w:spacing w:before="240" w:after="0"/>
+      <w:outlineLvl w:val="0"/>
+    </w:pPr>
+    <w:rPr>
+      <w:rFonts w:asciiTheme="majorHAnsi" w:eastAsiaTheme="majorEastAsia" w:hAnsiTheme="majorHAnsi" w:cstheme="majorBidi"/>
+      <w:color w:val="2F5496" w:themeColor="accent1" w:themeShade="BF"/>
+      <w:sz w:val="32"/>
+      <w:szCs w:val="32"/>
+    </w:rPr>
   </w:style>
   <w:style w:type="character" w:default="1" w:styleId="Policepardfaut">
     <w:name w:val="Default Paragraph Font"/>
@@ -491,6 +688,19 @@
     <w:uiPriority w:val="99"/>
     <w:semiHidden/>
     <w:unhideWhenUsed/>
+  </w:style>
+  <w:style w:type="character" w:customStyle="1" w:styleId="Titre1Car">
+    <w:name w:val="Titre 1 Car"/>
+    <w:basedOn w:val="Policepardfaut"/>
+    <w:link w:val="Titre1"/>
+    <w:uiPriority w:val="9"/>
+    <w:rsid w:val="00CA7299"/>
+    <w:rPr>
+      <w:rFonts w:asciiTheme="majorHAnsi" w:eastAsiaTheme="majorEastAsia" w:hAnsiTheme="majorHAnsi" w:cstheme="majorBidi"/>
+      <w:color w:val="2F5496" w:themeColor="accent1" w:themeShade="BF"/>
+      <w:sz w:val="32"/>
+      <w:szCs w:val="32"/>
+    </w:rPr>
   </w:style>
 </w:styles>
 </file>

</xml_diff>